<commit_message>
Finished assignment 3 security
</commit_message>
<xml_diff>
--- a/Second Semester/ITRI 625 Security/Assignment 3/625 Assignment 3 Enrico Dreyer.docx
+++ b/Second Semester/ITRI 625 Security/Assignment 3/625 Assignment 3 Enrico Dreyer.docx
@@ -708,7 +708,7 @@
           <w:r>
             <w:fldChar w:fldCharType="separate"/>
           </w:r>
-          <w:hyperlink w:anchor="_Toc83939990" w:history="1">
+          <w:hyperlink w:anchor="_Toc84006494" w:history="1">
             <w:r>
               <w:rPr>
                 <w:rStyle w:val="Hyperlink"/>
@@ -735,93 +735,7 @@
                 <w:noProof/>
                 <w:webHidden/>
               </w:rPr>
-              <w:instrText xml:space="preserve"> PAGEREF _Toc83939990 \h </w:instrText>
-            </w:r>
-            <w:r>
-              <w:rPr>
-                <w:noProof/>
-                <w:webHidden/>
-              </w:rPr>
-            </w:r>
-            <w:r>
-              <w:rPr>
-                <w:noProof/>
-                <w:webHidden/>
-              </w:rPr>
-              <w:fldChar w:fldCharType="separate"/>
-            </w:r>
-            <w:r>
-              <w:rPr>
-                <w:noProof/>
-                <w:webHidden/>
-              </w:rPr>
-              <w:t>2</w:t>
-            </w:r>
-            <w:r>
-              <w:rPr>
-                <w:noProof/>
-                <w:webHidden/>
-              </w:rPr>
-              <w:fldChar w:fldCharType="end"/>
-            </w:r>
-          </w:hyperlink>
-        </w:p>
-        <w:p>
-          <w:pPr>
-            <w:pStyle w:val="TOC1"/>
-            <w:tabs>
-              <w:tab w:val="left" w:pos="440"/>
-              <w:tab w:val="right" w:leader="dot" w:pos="9016"/>
-            </w:tabs>
-            <w:rPr>
-              <w:rFonts w:eastAsiaTheme="minorEastAsia"/>
-              <w:noProof/>
-              <w:lang w:eastAsia="en-ZA"/>
-            </w:rPr>
-          </w:pPr>
-          <w:hyperlink w:anchor="_Toc83939991" w:history="1">
-            <w:r>
-              <w:rPr>
-                <w:rStyle w:val="Hyperlink"/>
-                <w:noProof/>
-              </w:rPr>
-              <w:t>1.</w:t>
-            </w:r>
-            <w:r>
-              <w:rPr>
-                <w:rFonts w:eastAsiaTheme="minorEastAsia"/>
-                <w:noProof/>
-                <w:lang w:eastAsia="en-ZA"/>
-              </w:rPr>
-              <w:tab/>
-            </w:r>
-            <w:r>
-              <w:rPr>
-                <w:rStyle w:val="Hyperlink"/>
-                <w:noProof/>
-              </w:rPr>
-              <w:t>Thou shalt not use a computer to harm other people.</w:t>
-            </w:r>
-            <w:r>
-              <w:rPr>
-                <w:noProof/>
-                <w:webHidden/>
-              </w:rPr>
-              <w:tab/>
-            </w:r>
-            <w:r>
-              <w:rPr>
-                <w:noProof/>
-                <w:webHidden/>
-              </w:rPr>
-              <w:fldChar w:fldCharType="begin"/>
-            </w:r>
-            <w:r>
-              <w:rPr>
-                <w:noProof/>
-                <w:webHidden/>
-              </w:rPr>
-              <w:instrText xml:space="preserve"> PAGEREF _Toc83939991 \h </w:instrText>
+              <w:instrText xml:space="preserve"> PAGEREF _Toc84006494 \h </w:instrText>
             </w:r>
             <w:r>
               <w:rPr>
@@ -864,13 +778,13 @@
               <w:lang w:eastAsia="en-ZA"/>
             </w:rPr>
           </w:pPr>
-          <w:hyperlink w:anchor="_Toc83939992" w:history="1">
+          <w:hyperlink w:anchor="_Toc84006495" w:history="1">
             <w:r>
               <w:rPr>
                 <w:rStyle w:val="Hyperlink"/>
                 <w:noProof/>
               </w:rPr>
-              <w:t>2. Thou shalt not interfere with other people’s computer work.</w:t>
+              <w:t>1. Thou shalt not use a computer to harm people</w:t>
             </w:r>
             <w:r>
               <w:rPr>
@@ -891,7 +805,7 @@
                 <w:noProof/>
                 <w:webHidden/>
               </w:rPr>
-              <w:instrText xml:space="preserve"> PAGEREF _Toc83939992 \h </w:instrText>
+              <w:instrText xml:space="preserve"> PAGEREF _Toc84006495 \h </w:instrText>
             </w:r>
             <w:r>
               <w:rPr>
@@ -934,13 +848,13 @@
               <w:lang w:eastAsia="en-ZA"/>
             </w:rPr>
           </w:pPr>
-          <w:hyperlink w:anchor="_Toc83939993" w:history="1">
+          <w:hyperlink w:anchor="_Toc84006496" w:history="1">
             <w:r>
               <w:rPr>
                 <w:rStyle w:val="Hyperlink"/>
                 <w:noProof/>
               </w:rPr>
-              <w:t>3. Thou shalt not snoop around in other people’s files.</w:t>
+              <w:t>2. Thou shalt not interfere with other people’s computer work.</w:t>
             </w:r>
             <w:r>
               <w:rPr>
@@ -961,7 +875,7 @@
                 <w:noProof/>
                 <w:webHidden/>
               </w:rPr>
-              <w:instrText xml:space="preserve"> PAGEREF _Toc83939993 \h </w:instrText>
+              <w:instrText xml:space="preserve"> PAGEREF _Toc84006496 \h </w:instrText>
             </w:r>
             <w:r>
               <w:rPr>
@@ -1004,13 +918,13 @@
               <w:lang w:eastAsia="en-ZA"/>
             </w:rPr>
           </w:pPr>
-          <w:hyperlink w:anchor="_Toc83939994" w:history="1">
+          <w:hyperlink w:anchor="_Toc84006497" w:history="1">
             <w:r>
               <w:rPr>
                 <w:rStyle w:val="Hyperlink"/>
                 <w:noProof/>
               </w:rPr>
-              <w:t>4. Thou shalt not use a computer to steal.</w:t>
+              <w:t>3. Thou shalt not snoop around in other people’s files.</w:t>
             </w:r>
             <w:r>
               <w:rPr>
@@ -1031,7 +945,7 @@
                 <w:noProof/>
                 <w:webHidden/>
               </w:rPr>
-              <w:instrText xml:space="preserve"> PAGEREF _Toc83939994 \h </w:instrText>
+              <w:instrText xml:space="preserve"> PAGEREF _Toc84006497 \h </w:instrText>
             </w:r>
             <w:r>
               <w:rPr>
@@ -1051,7 +965,7 @@
                 <w:noProof/>
                 <w:webHidden/>
               </w:rPr>
-              <w:t>2</w:t>
+              <w:t>3</w:t>
             </w:r>
             <w:r>
               <w:rPr>
@@ -1074,13 +988,13 @@
               <w:lang w:eastAsia="en-ZA"/>
             </w:rPr>
           </w:pPr>
-          <w:hyperlink w:anchor="_Toc83939995" w:history="1">
+          <w:hyperlink w:anchor="_Toc84006498" w:history="1">
             <w:r>
               <w:rPr>
                 <w:rStyle w:val="Hyperlink"/>
                 <w:noProof/>
               </w:rPr>
-              <w:t>5. Thou shalt not use a computer to bear false witness.</w:t>
+              <w:t>4. Thou shalt not use a computer to steal.</w:t>
             </w:r>
             <w:r>
               <w:rPr>
@@ -1101,7 +1015,7 @@
                 <w:noProof/>
                 <w:webHidden/>
               </w:rPr>
-              <w:instrText xml:space="preserve"> PAGEREF _Toc83939995 \h </w:instrText>
+              <w:instrText xml:space="preserve"> PAGEREF _Toc84006498 \h </w:instrText>
             </w:r>
             <w:r>
               <w:rPr>
@@ -1121,7 +1035,7 @@
                 <w:noProof/>
                 <w:webHidden/>
               </w:rPr>
-              <w:t>2</w:t>
+              <w:t>3</w:t>
             </w:r>
             <w:r>
               <w:rPr>
@@ -1144,13 +1058,13 @@
               <w:lang w:eastAsia="en-ZA"/>
             </w:rPr>
           </w:pPr>
-          <w:hyperlink w:anchor="_Toc83939996" w:history="1">
+          <w:hyperlink w:anchor="_Toc84006499" w:history="1">
             <w:r>
               <w:rPr>
                 <w:rStyle w:val="Hyperlink"/>
                 <w:noProof/>
               </w:rPr>
-              <w:t>6. Thou shalt not use or copy software for which you have not paid.</w:t>
+              <w:t>5. Thou shalt not use a computer to bear false witness.</w:t>
             </w:r>
             <w:r>
               <w:rPr>
@@ -1171,7 +1085,7 @@
                 <w:noProof/>
                 <w:webHidden/>
               </w:rPr>
-              <w:instrText xml:space="preserve"> PAGEREF _Toc83939996 \h </w:instrText>
+              <w:instrText xml:space="preserve"> PAGEREF _Toc84006499 \h </w:instrText>
             </w:r>
             <w:r>
               <w:rPr>
@@ -1191,7 +1105,7 @@
                 <w:noProof/>
                 <w:webHidden/>
               </w:rPr>
-              <w:t>2</w:t>
+              <w:t>4</w:t>
             </w:r>
             <w:r>
               <w:rPr>
@@ -1214,13 +1128,13 @@
               <w:lang w:eastAsia="en-ZA"/>
             </w:rPr>
           </w:pPr>
-          <w:hyperlink w:anchor="_Toc83939997" w:history="1">
+          <w:hyperlink w:anchor="_Toc84006500" w:history="1">
             <w:r>
               <w:rPr>
                 <w:rStyle w:val="Hyperlink"/>
                 <w:noProof/>
               </w:rPr>
-              <w:t>7. Thou shalt not use other people’s computer resources without authorization.</w:t>
+              <w:t>6. Thou shalt not use or copy software for which you have not paid.</w:t>
             </w:r>
             <w:r>
               <w:rPr>
@@ -1241,7 +1155,7 @@
                 <w:noProof/>
                 <w:webHidden/>
               </w:rPr>
-              <w:instrText xml:space="preserve"> PAGEREF _Toc83939997 \h </w:instrText>
+              <w:instrText xml:space="preserve"> PAGEREF _Toc84006500 \h </w:instrText>
             </w:r>
             <w:r>
               <w:rPr>
@@ -1261,7 +1175,7 @@
                 <w:noProof/>
                 <w:webHidden/>
               </w:rPr>
-              <w:t>2</w:t>
+              <w:t>5</w:t>
             </w:r>
             <w:r>
               <w:rPr>
@@ -1284,13 +1198,13 @@
               <w:lang w:eastAsia="en-ZA"/>
             </w:rPr>
           </w:pPr>
-          <w:hyperlink w:anchor="_Toc83939998" w:history="1">
+          <w:hyperlink w:anchor="_Toc84006501" w:history="1">
             <w:r>
               <w:rPr>
                 <w:rStyle w:val="Hyperlink"/>
                 <w:noProof/>
               </w:rPr>
-              <w:t>8. Thou shalt not appropriate other people’s intellectual output.</w:t>
+              <w:t>7. Thou shalt not use other people’s computer resources without authorization.</w:t>
             </w:r>
             <w:r>
               <w:rPr>
@@ -1311,7 +1225,7 @@
                 <w:noProof/>
                 <w:webHidden/>
               </w:rPr>
-              <w:instrText xml:space="preserve"> PAGEREF _Toc83939998 \h </w:instrText>
+              <w:instrText xml:space="preserve"> PAGEREF _Toc84006501 \h </w:instrText>
             </w:r>
             <w:r>
               <w:rPr>
@@ -1331,7 +1245,7 @@
                 <w:noProof/>
                 <w:webHidden/>
               </w:rPr>
-              <w:t>3</w:t>
+              <w:t>5</w:t>
             </w:r>
             <w:r>
               <w:rPr>
@@ -1354,13 +1268,13 @@
               <w:lang w:eastAsia="en-ZA"/>
             </w:rPr>
           </w:pPr>
-          <w:hyperlink w:anchor="_Toc83939999" w:history="1">
+          <w:hyperlink w:anchor="_Toc84006502" w:history="1">
             <w:r>
               <w:rPr>
                 <w:rStyle w:val="Hyperlink"/>
                 <w:noProof/>
               </w:rPr>
-              <w:t>9. Thou shalt think about the social consequences of the program you write.</w:t>
+              <w:t>8. Thou shalt not appropriate other people’s intellectual output.</w:t>
             </w:r>
             <w:r>
               <w:rPr>
@@ -1381,7 +1295,7 @@
                 <w:noProof/>
                 <w:webHidden/>
               </w:rPr>
-              <w:instrText xml:space="preserve"> PAGEREF _Toc83939999 \h </w:instrText>
+              <w:instrText xml:space="preserve"> PAGEREF _Toc84006502 \h </w:instrText>
             </w:r>
             <w:r>
               <w:rPr>
@@ -1401,7 +1315,7 @@
                 <w:noProof/>
                 <w:webHidden/>
               </w:rPr>
-              <w:t>3</w:t>
+              <w:t>6</w:t>
             </w:r>
             <w:r>
               <w:rPr>
@@ -1424,13 +1338,13 @@
               <w:lang w:eastAsia="en-ZA"/>
             </w:rPr>
           </w:pPr>
-          <w:hyperlink w:anchor="_Toc83940000" w:history="1">
+          <w:hyperlink w:anchor="_Toc84006503" w:history="1">
             <w:r>
               <w:rPr>
                 <w:rStyle w:val="Hyperlink"/>
                 <w:noProof/>
               </w:rPr>
-              <w:t>10. Thou shalt use a computer in ways that show consideration and respect.</w:t>
+              <w:t>9. Thou shalt think about the social consequences of the program you write.</w:t>
             </w:r>
             <w:r>
               <w:rPr>
@@ -1451,7 +1365,7 @@
                 <w:noProof/>
                 <w:webHidden/>
               </w:rPr>
-              <w:instrText xml:space="preserve"> PAGEREF _Toc83940000 \h </w:instrText>
+              <w:instrText xml:space="preserve"> PAGEREF _Toc84006503 \h </w:instrText>
             </w:r>
             <w:r>
               <w:rPr>
@@ -1471,7 +1385,7 @@
                 <w:noProof/>
                 <w:webHidden/>
               </w:rPr>
-              <w:t>3</w:t>
+              <w:t>6</w:t>
             </w:r>
             <w:r>
               <w:rPr>
@@ -1494,13 +1408,13 @@
               <w:lang w:eastAsia="en-ZA"/>
             </w:rPr>
           </w:pPr>
-          <w:hyperlink w:anchor="_Toc83940001" w:history="1">
+          <w:hyperlink w:anchor="_Toc84006504" w:history="1">
             <w:r>
               <w:rPr>
                 <w:rStyle w:val="Hyperlink"/>
                 <w:noProof/>
               </w:rPr>
-              <w:t>Conclusion</w:t>
+              <w:t>10. Thou shalt use a computer in ways that show consideration and respect.</w:t>
             </w:r>
             <w:r>
               <w:rPr>
@@ -1521,7 +1435,7 @@
                 <w:noProof/>
                 <w:webHidden/>
               </w:rPr>
-              <w:instrText xml:space="preserve"> PAGEREF _Toc83940001 \h </w:instrText>
+              <w:instrText xml:space="preserve"> PAGEREF _Toc84006504 \h </w:instrText>
             </w:r>
             <w:r>
               <w:rPr>
@@ -1541,7 +1455,7 @@
                 <w:noProof/>
                 <w:webHidden/>
               </w:rPr>
-              <w:t>3</w:t>
+              <w:t>7</w:t>
             </w:r>
             <w:r>
               <w:rPr>
@@ -1564,12 +1478,82 @@
               <w:lang w:eastAsia="en-ZA"/>
             </w:rPr>
           </w:pPr>
-          <w:hyperlink w:anchor="_Toc83940002" w:history="1">
+          <w:hyperlink w:anchor="_Toc84006505" w:history="1">
             <w:r>
               <w:rPr>
                 <w:rStyle w:val="Hyperlink"/>
                 <w:noProof/>
               </w:rPr>
+              <w:t>Conclusion</w:t>
+            </w:r>
+            <w:r>
+              <w:rPr>
+                <w:noProof/>
+                <w:webHidden/>
+              </w:rPr>
+              <w:tab/>
+            </w:r>
+            <w:r>
+              <w:rPr>
+                <w:noProof/>
+                <w:webHidden/>
+              </w:rPr>
+              <w:fldChar w:fldCharType="begin"/>
+            </w:r>
+            <w:r>
+              <w:rPr>
+                <w:noProof/>
+                <w:webHidden/>
+              </w:rPr>
+              <w:instrText xml:space="preserve"> PAGEREF _Toc84006505 \h </w:instrText>
+            </w:r>
+            <w:r>
+              <w:rPr>
+                <w:noProof/>
+                <w:webHidden/>
+              </w:rPr>
+            </w:r>
+            <w:r>
+              <w:rPr>
+                <w:noProof/>
+                <w:webHidden/>
+              </w:rPr>
+              <w:fldChar w:fldCharType="separate"/>
+            </w:r>
+            <w:r>
+              <w:rPr>
+                <w:noProof/>
+                <w:webHidden/>
+              </w:rPr>
+              <w:t>7</w:t>
+            </w:r>
+            <w:r>
+              <w:rPr>
+                <w:noProof/>
+                <w:webHidden/>
+              </w:rPr>
+              <w:fldChar w:fldCharType="end"/>
+            </w:r>
+          </w:hyperlink>
+        </w:p>
+        <w:p>
+          <w:pPr>
+            <w:pStyle w:val="TOC1"/>
+            <w:tabs>
+              <w:tab w:val="right" w:leader="dot" w:pos="9016"/>
+            </w:tabs>
+            <w:rPr>
+              <w:rFonts w:eastAsiaTheme="minorEastAsia"/>
+              <w:noProof/>
+              <w:lang w:eastAsia="en-ZA"/>
+            </w:rPr>
+          </w:pPr>
+          <w:hyperlink w:anchor="_Toc84006506" w:history="1">
+            <w:r>
+              <w:rPr>
+                <w:rStyle w:val="Hyperlink"/>
+                <w:noProof/>
+              </w:rPr>
               <w:t>References</w:t>
             </w:r>
             <w:r>
@@ -1591,7 +1575,7 @@
                 <w:noProof/>
                 <w:webHidden/>
               </w:rPr>
-              <w:instrText xml:space="preserve"> PAGEREF _Toc83940002 \h </w:instrText>
+              <w:instrText xml:space="preserve"> PAGEREF _Toc84006506 \h </w:instrText>
             </w:r>
             <w:r>
               <w:rPr>
@@ -1611,7 +1595,7 @@
                 <w:noProof/>
                 <w:webHidden/>
               </w:rPr>
-              <w:t>3</w:t>
+              <w:t>7</w:t>
             </w:r>
             <w:r>
               <w:rPr>
@@ -1643,7 +1627,7 @@
       <w:pPr>
         <w:pStyle w:val="Heading1"/>
       </w:pPr>
-      <w:bookmarkStart w:id="0" w:name="_Toc83939990"/>
+      <w:bookmarkStart w:id="0" w:name="_Toc84006494"/>
       <w:r>
         <w:lastRenderedPageBreak/>
         <w:t>Introduction</w:t>
@@ -1658,7 +1642,13 @@
         <w:t>In this assignment we were asked to</w:t>
       </w:r>
       <w:r>
-        <w:t xml:space="preserve"> give our own examples of the ten commandments of computer ethics, as well as give examples of each and possible improvements</w:t>
+        <w:t xml:space="preserve"> give our own </w:t>
+      </w:r>
+      <w:r>
+        <w:t>explanations</w:t>
+      </w:r>
+      <w:r>
+        <w:t xml:space="preserve"> of the ten commandments of computer ethics, as well as give examples of each and possible improvements</w:t>
       </w:r>
       <w:r>
         <w:t xml:space="preserve"> or shortcoming. </w:t>
@@ -1702,14 +1692,16 @@
     <w:p>
       <w:pPr>
         <w:pStyle w:val="Heading1"/>
-        <w:numPr>
-          <w:ilvl w:val="0"/>
-          <w:numId w:val="19"/>
-        </w:numPr>
-      </w:pPr>
-      <w:bookmarkStart w:id="1" w:name="_Toc83939991"/>
-      <w:r>
-        <w:t>Thou shalt not use a computer to harm other people.</w:t>
+      </w:pPr>
+      <w:bookmarkStart w:id="1" w:name="_Toc84006495"/>
+      <w:r>
+        <w:t>1</w:t>
+      </w:r>
+      <w:r>
+        <w:t xml:space="preserve">. </w:t>
+      </w:r>
+      <w:r>
+        <w:t>Thou shalt not use a computer to harm people</w:t>
       </w:r>
       <w:bookmarkEnd w:id="1"/>
     </w:p>
@@ -1738,17 +1730,111 @@
         <w:jc w:val="both"/>
       </w:pPr>
       <w:r>
-        <w:t>Looking form an ethical perspective, destroying or manipulating files of other users are wrong,</w:t>
+        <w:t>Looking form an ethical perspective</w:t>
+      </w:r>
+      <w:r>
+        <w:t xml:space="preserve"> destroying</w:t>
+      </w:r>
+      <w:r>
+        <w:t xml:space="preserve"> or</w:t>
+      </w:r>
+      <w:r>
+        <w:t xml:space="preserve"> manipulating files of other users are wrong</w:t>
+      </w:r>
+      <w:r>
+        <w:t>. Writing programs that runs on execution with the intention to steal, gain or copy data that you do not have authorized access to is ethically wrong. Examples include spamming, hacking, phishing, or cyber bulling</w:t>
+      </w:r>
+      <w:r>
+        <w:t xml:space="preserve"> </w:t>
+      </w:r>
+      <w:r>
+        <w:fldChar w:fldCharType="begin"/>
+      </w:r>
+      <w:r>
+        <w:instrText xml:space="preserve"> ADDIN EN.CITE &lt;EndNote&gt;&lt;Cite&gt;&lt;Author&gt;Technology&lt;/Author&gt;&lt;Year&gt;2014&lt;/Year&gt;&lt;RecNum&gt;193&lt;/RecNum&gt;&lt;DisplayText&gt;(Technology, 2014)&lt;/DisplayText&gt;&lt;record&gt;&lt;rec-number&gt;193&lt;/rec-number&gt;&lt;foreign-keys&gt;&lt;key app="EN" db-id="525d9sr0qsvde5evfr0ps52ifpp52v555xtd" timestamp="1633106018"&gt;193&lt;/key&gt;&lt;/foreign-keys&gt;&lt;ref-type name="Journal Article"&gt;17&lt;/ref-type&gt;&lt;contributors&gt;&lt;authors&gt;&lt;author&gt;Technology&lt;/author&gt;&lt;/authors&gt;&lt;/contributors&gt;&lt;titles&gt;&lt;title&gt;10 commandments of computer ethics with example&lt;/title&gt;&lt;/titles&gt;&lt;dates&gt;&lt;year&gt;2014&lt;/year&gt;&lt;/dates&gt;&lt;urls&gt;&lt;related-urls&gt;&lt;url&gt;https://www.slideshare.net/mhia261/10-commandments-of-computer-ethics-with-example&lt;/url&gt;&lt;/related-urls&gt;&lt;/urls&gt;&lt;/record&gt;&lt;/Cite&gt;&lt;/EndNote&gt;</w:instrText>
+      </w:r>
+      <w:r>
+        <w:fldChar w:fldCharType="separate"/>
+      </w:r>
+      <w:r>
+        <w:rPr>
+          <w:noProof/>
+        </w:rPr>
+        <w:t>(Technology, 2014)</w:t>
+      </w:r>
+      <w:r>
+        <w:fldChar w:fldCharType="end"/>
+      </w:r>
+      <w:r>
+        <w:t>.</w:t>
       </w:r>
     </w:p>
     <w:p>
       <w:pPr>
+        <w:jc w:val="center"/>
+      </w:pPr>
+      <w:r>
+        <w:rPr>
+          <w:noProof/>
+        </w:rPr>
+        <w:drawing>
+          <wp:inline distT="0" distB="0" distL="0" distR="0" wp14:anchorId="5FB1ED9E" wp14:editId="7F71D2BE">
+            <wp:extent cx="2657475" cy="2657475"/>
+            <wp:effectExtent l="0" t="0" r="9525" b="9525"/>
+            <wp:docPr id="3" name="Picture 3"/>
+            <wp:cNvGraphicFramePr>
+              <a:graphicFrameLocks xmlns:a="http://schemas.openxmlformats.org/drawingml/2006/main" noChangeAspect="1"/>
+            </wp:cNvGraphicFramePr>
+            <a:graphic xmlns:a="http://schemas.openxmlformats.org/drawingml/2006/main">
+              <a:graphicData uri="http://schemas.openxmlformats.org/drawingml/2006/picture">
+                <pic:pic xmlns:pic="http://schemas.openxmlformats.org/drawingml/2006/picture">
+                  <pic:nvPicPr>
+                    <pic:cNvPr id="0" name="Picture 2"/>
+                    <pic:cNvPicPr>
+                      <a:picLocks noChangeAspect="1" noChangeArrowheads="1"/>
+                    </pic:cNvPicPr>
+                  </pic:nvPicPr>
+                  <pic:blipFill>
+                    <a:blip r:embed="rId7">
+                      <a:extLst>
+                        <a:ext uri="{28A0092B-C50C-407E-A947-70E740481C1C}">
+                          <a14:useLocalDpi xmlns:a14="http://schemas.microsoft.com/office/drawing/2010/main" val="0"/>
+                        </a:ext>
+                      </a:extLst>
+                    </a:blip>
+                    <a:srcRect/>
+                    <a:stretch>
+                      <a:fillRect/>
+                    </a:stretch>
+                  </pic:blipFill>
+                  <pic:spPr bwMode="auto">
+                    <a:xfrm>
+                      <a:off x="0" y="0"/>
+                      <a:ext cx="2657475" cy="2657475"/>
+                    </a:xfrm>
+                    <a:prstGeom prst="rect">
+                      <a:avLst/>
+                    </a:prstGeom>
+                    <a:noFill/>
+                    <a:ln>
+                      <a:noFill/>
+                    </a:ln>
+                  </pic:spPr>
+                </pic:pic>
+              </a:graphicData>
+            </a:graphic>
+          </wp:inline>
+        </w:drawing>
+      </w:r>
+    </w:p>
+    <w:p>
+      <w:pPr>
         <w:pStyle w:val="Heading1"/>
       </w:pPr>
       <w:r>
         <w:br/>
       </w:r>
-      <w:bookmarkStart w:id="2" w:name="_Toc83939992"/>
+      <w:bookmarkStart w:id="2" w:name="_Toc84006496"/>
       <w:r>
         <w:t xml:space="preserve">2. </w:t>
       </w:r>
@@ -1757,104 +1843,986 @@
       </w:r>
       <w:bookmarkEnd w:id="2"/>
     </w:p>
-    <w:p/>
     <w:p>
       <w:pPr>
+        <w:jc w:val="both"/>
+      </w:pPr>
+      <w:r>
+        <w:t xml:space="preserve">In simple terms </w:t>
+      </w:r>
+      <w:r>
+        <w:t xml:space="preserve">users should not use computers to cause interference with other computer users. Computer software can cause disturbance </w:t>
+      </w:r>
+      <w:r>
+        <w:t>in others work. An example of this is viruses that meant to interfere with normal functionality of a computer, harm other useful computer programs, or delete files that are being used on a computer</w:t>
+      </w:r>
+      <w:r>
+        <w:t xml:space="preserve"> </w:t>
+      </w:r>
+      <w:r>
+        <w:fldChar w:fldCharType="begin"/>
+      </w:r>
+      <w:r>
+        <w:instrText xml:space="preserve"> ADDIN EN.CITE &lt;EndNote&gt;&lt;Cite&gt;&lt;Author&gt;Stoplearn&lt;/Author&gt;&lt;Year&gt;2019&lt;/Year&gt;&lt;RecNum&gt;191&lt;/RecNum&gt;&lt;DisplayText&gt;(Stoplearn, 2019)&lt;/DisplayText&gt;&lt;record&gt;&lt;rec-number&gt;191&lt;/rec-number&gt;&lt;foreign-keys&gt;&lt;key app="EN" db-id="525d9sr0qsvde5evfr0ps52ifpp52v555xtd" timestamp="1633021998"&gt;191&lt;/key&gt;&lt;/foreign-keys&gt;&lt;ref-type name="Journal Article"&gt;17&lt;/ref-type&gt;&lt;contributors&gt;&lt;authors&gt;&lt;author&gt;Stoplearn&lt;/author&gt;&lt;/authors&gt;&lt;/contributors&gt;&lt;titles&gt;&lt;title&gt;Ten Commandments of Computer Ethics&lt;/title&gt;&lt;/titles&gt;&lt;dates&gt;&lt;year&gt;2019&lt;/year&gt;&lt;/dates&gt;&lt;urls&gt;&lt;related-urls&gt;&lt;url&gt;https://www.stoplearn.com/ten-commandments-of-computer-ethics/&lt;/url&gt;&lt;/related-urls&gt;&lt;/urls&gt;&lt;/record&gt;&lt;/Cite&gt;&lt;/EndNote&gt;</w:instrText>
+      </w:r>
+      <w:r>
+        <w:fldChar w:fldCharType="separate"/>
+      </w:r>
+      <w:r>
+        <w:rPr>
+          <w:noProof/>
+        </w:rPr>
+        <w:t>(Stoplearn, 2019)</w:t>
+      </w:r>
+      <w:r>
+        <w:fldChar w:fldCharType="end"/>
+      </w:r>
+      <w:r>
+        <w:t xml:space="preserve">. </w:t>
+      </w:r>
+    </w:p>
+    <w:p>
+      <w:pPr>
+        <w:jc w:val="both"/>
+      </w:pPr>
+      <w:r>
+        <w:t xml:space="preserve">Different ways that a </w:t>
+      </w:r>
+      <w:r>
+        <w:t>malicious software can disrupt the functionality includes the overload of computer memory</w:t>
+      </w:r>
+      <w:r>
+        <w:t xml:space="preserve"> with the use of excessive consumption, thus slowing the actual functionality. Malicious software can also cause a function to act wrongly or cause the function to stop working. </w:t>
+      </w:r>
+      <w:r>
+        <w:t xml:space="preserve">The conclusion is that using malicious software to interfere with other </w:t>
+      </w:r>
+      <w:r>
+        <w:t>people’s</w:t>
+      </w:r>
+      <w:r>
+        <w:t xml:space="preserve"> computer functionality is unethical.</w:t>
+      </w:r>
+    </w:p>
+    <w:p>
+      <w:pPr>
+        <w:jc w:val="center"/>
+      </w:pPr>
+      <w:r>
+        <w:rPr>
+          <w:noProof/>
+        </w:rPr>
+        <w:lastRenderedPageBreak/>
+        <w:drawing>
+          <wp:inline distT="0" distB="0" distL="0" distR="0" wp14:anchorId="660A26C0" wp14:editId="5D01BFFD">
+            <wp:extent cx="2857500" cy="2286000"/>
+            <wp:effectExtent l="0" t="0" r="0" b="0"/>
+            <wp:docPr id="4" name="Picture 4"/>
+            <wp:cNvGraphicFramePr>
+              <a:graphicFrameLocks xmlns:a="http://schemas.openxmlformats.org/drawingml/2006/main" noChangeAspect="1"/>
+            </wp:cNvGraphicFramePr>
+            <a:graphic xmlns:a="http://schemas.openxmlformats.org/drawingml/2006/main">
+              <a:graphicData uri="http://schemas.openxmlformats.org/drawingml/2006/picture">
+                <pic:pic xmlns:pic="http://schemas.openxmlformats.org/drawingml/2006/picture">
+                  <pic:nvPicPr>
+                    <pic:cNvPr id="0" name="Picture 3"/>
+                    <pic:cNvPicPr>
+                      <a:picLocks noChangeAspect="1" noChangeArrowheads="1"/>
+                    </pic:cNvPicPr>
+                  </pic:nvPicPr>
+                  <pic:blipFill rotWithShape="1">
+                    <a:blip r:embed="rId8">
+                      <a:extLst>
+                        <a:ext uri="{28A0092B-C50C-407E-A947-70E740481C1C}">
+                          <a14:useLocalDpi xmlns:a14="http://schemas.microsoft.com/office/drawing/2010/main" val="0"/>
+                        </a:ext>
+                      </a:extLst>
+                    </a:blip>
+                    <a:srcRect t="10333" b="9667"/>
+                    <a:stretch/>
+                  </pic:blipFill>
+                  <pic:spPr bwMode="auto">
+                    <a:xfrm>
+                      <a:off x="0" y="0"/>
+                      <a:ext cx="2857500" cy="2286000"/>
+                    </a:xfrm>
+                    <a:prstGeom prst="rect">
+                      <a:avLst/>
+                    </a:prstGeom>
+                    <a:noFill/>
+                    <a:ln>
+                      <a:noFill/>
+                    </a:ln>
+                    <a:extLst>
+                      <a:ext uri="{53640926-AAD7-44D8-BBD7-CCE9431645EC}">
+                        <a14:shadowObscured xmlns:a14="http://schemas.microsoft.com/office/drawing/2010/main"/>
+                      </a:ext>
+                    </a:extLst>
+                  </pic:spPr>
+                </pic:pic>
+              </a:graphicData>
+            </a:graphic>
+          </wp:inline>
+        </w:drawing>
+      </w:r>
+    </w:p>
+    <w:p>
+      <w:pPr>
         <w:pStyle w:val="Heading1"/>
       </w:pPr>
       <w:r>
         <w:br/>
       </w:r>
-      <w:bookmarkStart w:id="3" w:name="_Toc83939993"/>
+      <w:bookmarkStart w:id="3" w:name="_Toc84006497"/>
       <w:r>
         <w:t>3. Thou shalt not snoop around in other people’s files.</w:t>
       </w:r>
       <w:bookmarkEnd w:id="3"/>
     </w:p>
-    <w:p/>
     <w:p>
       <w:pPr>
+        <w:jc w:val="both"/>
+      </w:pPr>
+      <w:r>
+        <w:t xml:space="preserve">In simple terms users should not use computer software to spy on other people’s data. </w:t>
+      </w:r>
+      <w:r>
+        <w:t>As people we know that reading other people’s personal messages is wrong. This includes reading someone else’s files, email messages or documents</w:t>
+      </w:r>
+      <w:r>
+        <w:t xml:space="preserve"> </w:t>
+      </w:r>
+      <w:r>
+        <w:fldChar w:fldCharType="begin"/>
+      </w:r>
+      <w:r>
+        <w:instrText xml:space="preserve"> ADDIN EN.CITE &lt;EndNote&gt;&lt;Cite&gt;&lt;Author&gt;Stoplearn&lt;/Author&gt;&lt;Year&gt;2019&lt;/Year&gt;&lt;RecNum&gt;191&lt;/RecNum&gt;&lt;DisplayText&gt;(Stoplearn, 2019)&lt;/DisplayText&gt;&lt;record&gt;&lt;rec-number&gt;191&lt;/rec-number&gt;&lt;foreign-keys&gt;&lt;key app="EN" db-id="525d9sr0qsvde5evfr0ps52ifpp52v555xtd" timestamp="1633021998"&gt;191&lt;/key&gt;&lt;/foreign-keys&gt;&lt;ref-type name="Journal Article"&gt;17&lt;/ref-type&gt;&lt;contributors&gt;&lt;authors&gt;&lt;author&gt;Stoplearn&lt;/author&gt;&lt;/authors&gt;&lt;/contributors&gt;&lt;titles&gt;&lt;title&gt;Ten Commandments of Computer Ethics&lt;/title&gt;&lt;/titles&gt;&lt;dates&gt;&lt;year&gt;2019&lt;/year&gt;&lt;/dates&gt;&lt;urls&gt;&lt;related-urls&gt;&lt;url&gt;https://www.stoplearn.com/ten-commandments-of-computer-ethics/&lt;/url&gt;&lt;/related-urls&gt;&lt;/urls&gt;&lt;/record&gt;&lt;/Cite&gt;&lt;/EndNote&gt;</w:instrText>
+      </w:r>
+      <w:r>
+        <w:fldChar w:fldCharType="separate"/>
+      </w:r>
+      <w:r>
+        <w:rPr>
+          <w:noProof/>
+        </w:rPr>
+        <w:t>(Stoplearn, 2019)</w:t>
+      </w:r>
+      <w:r>
+        <w:fldChar w:fldCharType="end"/>
+      </w:r>
+      <w:r>
+        <w:t xml:space="preserve">. </w:t>
+      </w:r>
+    </w:p>
+    <w:p>
+      <w:pPr>
+        <w:jc w:val="both"/>
+      </w:pPr>
+      <w:r>
+        <w:t xml:space="preserve">Obtaining and reading someone else’s data is still breaking into someone’s room and reading their diary. Snooping around in someone else’s personal files and reading the content of those files is considered invasion of privacy. </w:t>
+      </w:r>
+    </w:p>
+    <w:p>
+      <w:pPr>
+        <w:jc w:val="both"/>
+      </w:pPr>
+      <w:r>
+        <w:t xml:space="preserve">An example of an exception of this is ethical cyber-crime cases, </w:t>
+      </w:r>
+      <w:r>
+        <w:t>where</w:t>
+      </w:r>
+      <w:r>
+        <w:t xml:space="preserve"> intelligence agencies</w:t>
+      </w:r>
+      <w:r>
+        <w:t xml:space="preserve"> spy on internet activities that are suspicions and have the potential to save someone’s life.</w:t>
+      </w:r>
+    </w:p>
+    <w:p>
+      <w:pPr>
+        <w:jc w:val="center"/>
+      </w:pPr>
+      <w:r>
+        <w:rPr>
+          <w:noProof/>
+        </w:rPr>
+        <w:drawing>
+          <wp:inline distT="0" distB="0" distL="0" distR="0" wp14:anchorId="7C54A1ED" wp14:editId="2ADC468D">
+            <wp:extent cx="2078990" cy="2618474"/>
+            <wp:effectExtent l="0" t="0" r="0" b="0"/>
+            <wp:docPr id="5" name="Picture 5"/>
+            <wp:cNvGraphicFramePr>
+              <a:graphicFrameLocks xmlns:a="http://schemas.openxmlformats.org/drawingml/2006/main" noChangeAspect="1"/>
+            </wp:cNvGraphicFramePr>
+            <a:graphic xmlns:a="http://schemas.openxmlformats.org/drawingml/2006/main">
+              <a:graphicData uri="http://schemas.openxmlformats.org/drawingml/2006/picture">
+                <pic:pic xmlns:pic="http://schemas.openxmlformats.org/drawingml/2006/picture">
+                  <pic:nvPicPr>
+                    <pic:cNvPr id="0" name="Picture 4"/>
+                    <pic:cNvPicPr>
+                      <a:picLocks noChangeAspect="1" noChangeArrowheads="1"/>
+                    </pic:cNvPicPr>
+                  </pic:nvPicPr>
+                  <pic:blipFill>
+                    <a:blip r:embed="rId9">
+                      <a:extLst>
+                        <a:ext uri="{28A0092B-C50C-407E-A947-70E740481C1C}">
+                          <a14:useLocalDpi xmlns:a14="http://schemas.microsoft.com/office/drawing/2010/main" val="0"/>
+                        </a:ext>
+                      </a:extLst>
+                    </a:blip>
+                    <a:srcRect/>
+                    <a:stretch>
+                      <a:fillRect/>
+                    </a:stretch>
+                  </pic:blipFill>
+                  <pic:spPr bwMode="auto">
+                    <a:xfrm>
+                      <a:off x="0" y="0"/>
+                      <a:ext cx="2086124" cy="2627459"/>
+                    </a:xfrm>
+                    <a:prstGeom prst="rect">
+                      <a:avLst/>
+                    </a:prstGeom>
+                    <a:noFill/>
+                    <a:ln>
+                      <a:noFill/>
+                    </a:ln>
+                  </pic:spPr>
+                </pic:pic>
+              </a:graphicData>
+            </a:graphic>
+          </wp:inline>
+        </w:drawing>
+      </w:r>
+    </w:p>
+    <w:p>
+      <w:pPr>
         <w:pStyle w:val="Heading1"/>
       </w:pPr>
       <w:r>
         <w:br/>
       </w:r>
-      <w:bookmarkStart w:id="4" w:name="_Toc83939994"/>
+      <w:bookmarkStart w:id="4" w:name="_Toc84006498"/>
       <w:r>
         <w:t>4. Thou shalt not use a computer to steal.</w:t>
       </w:r>
       <w:bookmarkEnd w:id="4"/>
     </w:p>
-    <w:p/>
     <w:p>
       <w:pPr>
+        <w:jc w:val="both"/>
+      </w:pPr>
+      <w:r>
+        <w:t xml:space="preserve">In simple terms people should not use computer technology to steal from other users. This is as good as robbery. This entails leaking or stealing confidential information, for example it is wrong to acquire personal information from an employee database or patient detail from a hospital database. </w:t>
+      </w:r>
+    </w:p>
+    <w:p>
+      <w:pPr>
+        <w:jc w:val="both"/>
+      </w:pPr>
+      <w:r>
+        <w:lastRenderedPageBreak/>
+        <w:t xml:space="preserve">This is also considered fraud, where a user breaks into a bank account to acquire confidential information about that account or use it to obtain access a different account. </w:t>
+      </w:r>
+      <w:r>
+        <w:t>Computers can also be used to store the information that was stolen.</w:t>
+      </w:r>
+      <w:r>
+        <w:t xml:space="preserve"> As no system is fully protected against cyber theft, it makes it exponentially harder to protect sensitive information and there is always going to be someone that is trying to gain access to that system.</w:t>
+      </w:r>
+    </w:p>
+    <w:p>
+      <w:pPr>
+        <w:jc w:val="center"/>
+      </w:pPr>
+      <w:r>
+        <w:rPr>
+          <w:noProof/>
+        </w:rPr>
+        <w:drawing>
+          <wp:inline distT="0" distB="0" distL="0" distR="0" wp14:anchorId="48C5B0B6" wp14:editId="57584871">
+            <wp:extent cx="3486150" cy="2324100"/>
+            <wp:effectExtent l="0" t="0" r="0" b="0"/>
+            <wp:docPr id="6" name="Picture 6"/>
+            <wp:cNvGraphicFramePr>
+              <a:graphicFrameLocks xmlns:a="http://schemas.openxmlformats.org/drawingml/2006/main" noChangeAspect="1"/>
+            </wp:cNvGraphicFramePr>
+            <a:graphic xmlns:a="http://schemas.openxmlformats.org/drawingml/2006/main">
+              <a:graphicData uri="http://schemas.openxmlformats.org/drawingml/2006/picture">
+                <pic:pic xmlns:pic="http://schemas.openxmlformats.org/drawingml/2006/picture">
+                  <pic:nvPicPr>
+                    <pic:cNvPr id="0" name="Picture 5"/>
+                    <pic:cNvPicPr>
+                      <a:picLocks noChangeAspect="1" noChangeArrowheads="1"/>
+                    </pic:cNvPicPr>
+                  </pic:nvPicPr>
+                  <pic:blipFill>
+                    <a:blip r:embed="rId10">
+                      <a:extLst>
+                        <a:ext uri="{28A0092B-C50C-407E-A947-70E740481C1C}">
+                          <a14:useLocalDpi xmlns:a14="http://schemas.microsoft.com/office/drawing/2010/main" val="0"/>
+                        </a:ext>
+                      </a:extLst>
+                    </a:blip>
+                    <a:srcRect/>
+                    <a:stretch>
+                      <a:fillRect/>
+                    </a:stretch>
+                  </pic:blipFill>
+                  <pic:spPr bwMode="auto">
+                    <a:xfrm>
+                      <a:off x="0" y="0"/>
+                      <a:ext cx="3486763" cy="2324509"/>
+                    </a:xfrm>
+                    <a:prstGeom prst="rect">
+                      <a:avLst/>
+                    </a:prstGeom>
+                    <a:noFill/>
+                    <a:ln>
+                      <a:noFill/>
+                    </a:ln>
+                  </pic:spPr>
+                </pic:pic>
+              </a:graphicData>
+            </a:graphic>
+          </wp:inline>
+        </w:drawing>
+      </w:r>
+    </w:p>
+    <w:p>
+      <w:pPr>
         <w:pStyle w:val="Heading1"/>
+        <w:jc w:val="both"/>
       </w:pPr>
       <w:r>
         <w:br/>
       </w:r>
-      <w:bookmarkStart w:id="5" w:name="_Toc83939995"/>
+      <w:bookmarkStart w:id="5" w:name="_Toc84006499"/>
       <w:r>
         <w:t>5. Thou shalt not use a computer to bear false witness.</w:t>
       </w:r>
       <w:bookmarkEnd w:id="5"/>
     </w:p>
-    <w:p/>
-    <w:p/>
     <w:p>
       <w:pPr>
+        <w:jc w:val="both"/>
+      </w:pPr>
+      <w:r>
+        <w:t xml:space="preserve">In simple terms a user should not use computer technology to spread information that is not correct. The spread of information has become vital in </w:t>
+      </w:r>
+      <w:r>
+        <w:t>today’s</w:t>
+      </w:r>
+      <w:r>
+        <w:t xml:space="preserve"> society, this means that the information that is being spread can contain false news or rumours</w:t>
+      </w:r>
+      <w:r>
+        <w:t xml:space="preserve"> </w:t>
+      </w:r>
+      <w:r>
+        <w:fldChar w:fldCharType="begin"/>
+      </w:r>
+      <w:r>
+        <w:instrText xml:space="preserve"> ADDIN EN.CITE &lt;EndNote&gt;&lt;Cite&gt;&lt;Author&gt;Wang&lt;/Author&gt;&lt;Year&gt;2014&lt;/Year&gt;&lt;RecNum&gt;195&lt;/RecNum&gt;&lt;DisplayText&gt;(Wang, 2014)&lt;/DisplayText&gt;&lt;record&gt;&lt;rec-number&gt;195&lt;/rec-number&gt;&lt;foreign-keys&gt;&lt;key app="EN" db-id="525d9sr0qsvde5evfr0ps52ifpp52v555xtd" timestamp="1633106307"&gt;195&lt;/key&gt;&lt;/foreign-keys&gt;&lt;ref-type name="Journal Article"&gt;17&lt;/ref-type&gt;&lt;contributors&gt;&lt;authors&gt;&lt;author&gt;Gorgon Wang&lt;/author&gt;&lt;/authors&gt;&lt;/contributors&gt;&lt;titles&gt;&lt;title&gt;Thou shalt not use a computer to bear false witness&lt;/title&gt;&lt;/titles&gt;&lt;dates&gt;&lt;year&gt;2014&lt;/year&gt;&lt;/dates&gt;&lt;urls&gt;&lt;related-urls&gt;&lt;url&gt;https://prezi.com/7fuoghmiyd8t/thou-shalt-not-use-a-computer-to-bear-false-witness/&lt;/url&gt;&lt;/related-urls&gt;&lt;/urls&gt;&lt;/record&gt;&lt;/Cite&gt;&lt;/EndNote&gt;</w:instrText>
+      </w:r>
+      <w:r>
+        <w:fldChar w:fldCharType="separate"/>
+      </w:r>
+      <w:r>
+        <w:rPr>
+          <w:noProof/>
+        </w:rPr>
+        <w:t>(Wang, 2014)</w:t>
+      </w:r>
+      <w:r>
+        <w:fldChar w:fldCharType="end"/>
+      </w:r>
+      <w:r>
+        <w:t>.</w:t>
+      </w:r>
+    </w:p>
+    <w:p>
+      <w:pPr>
+        <w:jc w:val="both"/>
+      </w:pPr>
+      <w:r>
+        <w:t xml:space="preserve">Information can spread easily through emails or social networks such as Facebook. Anyone can create a post on Facebook without a fact check and being involved in the spread of falsifying information is unethical. </w:t>
+      </w:r>
+      <w:r>
+        <w:t xml:space="preserve">Pop-ups or mails are a common method of spreading wrong information and give false warnings </w:t>
+      </w:r>
+      <w:proofErr w:type="gramStart"/>
+      <w:r>
+        <w:t>in order to</w:t>
+      </w:r>
+      <w:proofErr w:type="gramEnd"/>
+      <w:r>
+        <w:t xml:space="preserve"> sell a product, such as warning a computer user about shoes going up in price as they are running out of stock.</w:t>
+      </w:r>
+    </w:p>
+    <w:p>
+      <w:pPr>
+        <w:jc w:val="center"/>
+      </w:pPr>
+      <w:r>
+        <w:rPr>
+          <w:noProof/>
+        </w:rPr>
+        <w:drawing>
+          <wp:inline distT="0" distB="0" distL="0" distR="0" wp14:anchorId="34A08DFB" wp14:editId="601817BC">
+            <wp:extent cx="3238500" cy="2160796"/>
+            <wp:effectExtent l="0" t="0" r="0" b="0"/>
+            <wp:docPr id="7" name="Picture 7"/>
+            <wp:cNvGraphicFramePr>
+              <a:graphicFrameLocks xmlns:a="http://schemas.openxmlformats.org/drawingml/2006/main" noChangeAspect="1"/>
+            </wp:cNvGraphicFramePr>
+            <a:graphic xmlns:a="http://schemas.openxmlformats.org/drawingml/2006/main">
+              <a:graphicData uri="http://schemas.openxmlformats.org/drawingml/2006/picture">
+                <pic:pic xmlns:pic="http://schemas.openxmlformats.org/drawingml/2006/picture">
+                  <pic:nvPicPr>
+                    <pic:cNvPr id="0" name="Picture 6"/>
+                    <pic:cNvPicPr>
+                      <a:picLocks noChangeAspect="1" noChangeArrowheads="1"/>
+                    </pic:cNvPicPr>
+                  </pic:nvPicPr>
+                  <pic:blipFill>
+                    <a:blip r:embed="rId11" cstate="print">
+                      <a:extLst>
+                        <a:ext uri="{28A0092B-C50C-407E-A947-70E740481C1C}">
+                          <a14:useLocalDpi xmlns:a14="http://schemas.microsoft.com/office/drawing/2010/main" val="0"/>
+                        </a:ext>
+                      </a:extLst>
+                    </a:blip>
+                    <a:srcRect/>
+                    <a:stretch>
+                      <a:fillRect/>
+                    </a:stretch>
+                  </pic:blipFill>
+                  <pic:spPr bwMode="auto">
+                    <a:xfrm>
+                      <a:off x="0" y="0"/>
+                      <a:ext cx="3249640" cy="2168229"/>
+                    </a:xfrm>
+                    <a:prstGeom prst="rect">
+                      <a:avLst/>
+                    </a:prstGeom>
+                    <a:noFill/>
+                    <a:ln>
+                      <a:noFill/>
+                    </a:ln>
+                  </pic:spPr>
+                </pic:pic>
+              </a:graphicData>
+            </a:graphic>
+          </wp:inline>
+        </w:drawing>
+      </w:r>
+    </w:p>
+    <w:p>
+      <w:pPr>
+        <w:jc w:val="both"/>
+      </w:pPr>
+    </w:p>
+    <w:p>
+      <w:pPr>
         <w:pStyle w:val="Heading1"/>
-      </w:pPr>
-      <w:bookmarkStart w:id="6" w:name="_Toc83939996"/>
-      <w:r>
+        <w:jc w:val="both"/>
+      </w:pPr>
+      <w:bookmarkStart w:id="6" w:name="_Toc84006500"/>
+      <w:r>
+        <w:lastRenderedPageBreak/>
         <w:t>6. Thou shalt not use or copy software for which you have not paid.</w:t>
       </w:r>
       <w:bookmarkEnd w:id="6"/>
     </w:p>
-    <w:p/>
-    <w:p/>
     <w:p>
       <w:pPr>
+        <w:jc w:val="both"/>
+      </w:pPr>
+      <w:r>
+        <w:t>In simple terms you should not use computer software that you download or copy without paying for them, with the exception that the software is free to use</w:t>
+      </w:r>
+      <w:r>
+        <w:t xml:space="preserve"> </w:t>
+      </w:r>
+      <w:r>
+        <w:fldChar w:fldCharType="begin"/>
+      </w:r>
+      <w:r>
+        <w:instrText xml:space="preserve"> ADDIN EN.CITE &lt;EndNote&gt;&lt;Cite&gt;&lt;Author&gt;Rowenna&lt;/Author&gt;&lt;Year&gt;2020&lt;/Year&gt;&lt;RecNum&gt;196&lt;/RecNum&gt;&lt;DisplayText&gt;(Rowenna, 2020)&lt;/DisplayText&gt;&lt;record&gt;&lt;rec-number&gt;196&lt;/rec-number&gt;&lt;foreign-keys&gt;&lt;key app="EN" db-id="525d9sr0qsvde5evfr0ps52ifpp52v555xtd" timestamp="1633106471"&gt;196&lt;/key&gt;&lt;/foreign-keys&gt;&lt;ref-type name="Journal Article"&gt;17&lt;/ref-type&gt;&lt;contributors&gt;&lt;authors&gt;&lt;author&gt;A Rowenna&lt;/author&gt;&lt;/authors&gt;&lt;/contributors&gt;&lt;titles&gt;&lt;title&gt;The Ten Commandments of Computer Ethics&lt;/title&gt;&lt;/titles&gt;&lt;dates&gt;&lt;year&gt;2020&lt;/year&gt;&lt;/dates&gt;&lt;urls&gt;&lt;related-urls&gt;&lt;url&gt;https://remultabentekwatro.wordpress.com/28-2/&lt;/url&gt;&lt;/related-urls&gt;&lt;/urls&gt;&lt;/record&gt;&lt;/Cite&gt;&lt;/EndNote&gt;</w:instrText>
+      </w:r>
+      <w:r>
+        <w:fldChar w:fldCharType="separate"/>
+      </w:r>
+      <w:r>
+        <w:rPr>
+          <w:noProof/>
+        </w:rPr>
+        <w:t>(Rowenna, 2020)</w:t>
+      </w:r>
+      <w:r>
+        <w:fldChar w:fldCharType="end"/>
+      </w:r>
+      <w:r>
+        <w:t>. Software is like any other literary or artistic work</w:t>
+      </w:r>
+      <w:r>
+        <w:t xml:space="preserve"> and is copyrighted. The original code is owned by the person who created it and is copyrighted in their name, unless he works for a company, then the company owns the code and copyright.</w:t>
+      </w:r>
+    </w:p>
+    <w:p>
+      <w:pPr>
+        <w:jc w:val="both"/>
+      </w:pPr>
+      <w:r>
+        <w:t>The copyright holds true, unless the created announces it as free to use.</w:t>
+      </w:r>
+      <w:r>
+        <w:t xml:space="preserve"> The conclusion is that using code that is not free to use without paying for it is unethical. An example of this is creating a torrent to give or receive files over the internet in a peer-to-peer manner.</w:t>
+      </w:r>
+    </w:p>
+    <w:p>
+      <w:pPr>
+        <w:jc w:val="center"/>
+      </w:pPr>
+      <w:r>
+        <w:rPr>
+          <w:noProof/>
+        </w:rPr>
+        <w:drawing>
+          <wp:inline distT="0" distB="0" distL="0" distR="0" wp14:anchorId="3FE6C124" wp14:editId="667E6F77">
+            <wp:extent cx="4171950" cy="2341221"/>
+            <wp:effectExtent l="0" t="0" r="0" b="2540"/>
+            <wp:docPr id="8" name="Picture 8"/>
+            <wp:cNvGraphicFramePr>
+              <a:graphicFrameLocks xmlns:a="http://schemas.openxmlformats.org/drawingml/2006/main" noChangeAspect="1"/>
+            </wp:cNvGraphicFramePr>
+            <a:graphic xmlns:a="http://schemas.openxmlformats.org/drawingml/2006/main">
+              <a:graphicData uri="http://schemas.openxmlformats.org/drawingml/2006/picture">
+                <pic:pic xmlns:pic="http://schemas.openxmlformats.org/drawingml/2006/picture">
+                  <pic:nvPicPr>
+                    <pic:cNvPr id="0" name="Picture 7"/>
+                    <pic:cNvPicPr>
+                      <a:picLocks noChangeAspect="1" noChangeArrowheads="1"/>
+                    </pic:cNvPicPr>
+                  </pic:nvPicPr>
+                  <pic:blipFill>
+                    <a:blip r:embed="rId12">
+                      <a:extLst>
+                        <a:ext uri="{28A0092B-C50C-407E-A947-70E740481C1C}">
+                          <a14:useLocalDpi xmlns:a14="http://schemas.microsoft.com/office/drawing/2010/main" val="0"/>
+                        </a:ext>
+                      </a:extLst>
+                    </a:blip>
+                    <a:srcRect/>
+                    <a:stretch>
+                      <a:fillRect/>
+                    </a:stretch>
+                  </pic:blipFill>
+                  <pic:spPr bwMode="auto">
+                    <a:xfrm>
+                      <a:off x="0" y="0"/>
+                      <a:ext cx="4174552" cy="2342681"/>
+                    </a:xfrm>
+                    <a:prstGeom prst="rect">
+                      <a:avLst/>
+                    </a:prstGeom>
+                    <a:noFill/>
+                    <a:ln>
+                      <a:noFill/>
+                    </a:ln>
+                  </pic:spPr>
+                </pic:pic>
+              </a:graphicData>
+            </a:graphic>
+          </wp:inline>
+        </w:drawing>
+      </w:r>
+    </w:p>
+    <w:p>
+      <w:pPr>
         <w:pStyle w:val="Heading1"/>
-      </w:pPr>
-      <w:bookmarkStart w:id="7" w:name="_Toc83939997"/>
+        <w:jc w:val="both"/>
+      </w:pPr>
+      <w:bookmarkStart w:id="7" w:name="_Toc84006501"/>
       <w:r>
         <w:t>7. Thou shalt not use other people’s computer resources without authorization.</w:t>
       </w:r>
       <w:bookmarkEnd w:id="7"/>
     </w:p>
-    <w:p/>
-    <w:p/>
     <w:p>
       <w:pPr>
+        <w:jc w:val="both"/>
+      </w:pPr>
+      <w:r>
+        <w:t xml:space="preserve">In simple terms a user should not use another computer without authorization from the owner of that computer. </w:t>
+      </w:r>
+      <w:r>
+        <w:t xml:space="preserve">Systems that have more than one user use an access control list, where each user has their own password, and their profile is linked to a “role” such as admin. </w:t>
+      </w:r>
+      <w:r>
+        <w:t>B</w:t>
+      </w:r>
+      <w:r>
+        <w:t>reaking into the system with someone else’s password, you are intruding their private space and that is unethical.</w:t>
+      </w:r>
+    </w:p>
+    <w:p>
+      <w:pPr>
+        <w:jc w:val="both"/>
+      </w:pPr>
+      <w:r>
+        <w:t>It is also not ethical to hack or force passwords to gain unauthorized access to a password-protected system. Accessing data that you as person is not allowed access to</w:t>
+      </w:r>
+      <w:r>
+        <w:t xml:space="preserve"> </w:t>
+      </w:r>
+      <w:proofErr w:type="gramStart"/>
+      <w:r>
+        <w:t>is</w:t>
+      </w:r>
+      <w:proofErr w:type="gramEnd"/>
+      <w:r>
+        <w:t xml:space="preserve"> unethical and is considered an offence. </w:t>
+      </w:r>
+      <w:r>
+        <w:t>Improvements include having ACL build into each API call of our system, as well as not using one password for every account and making your password as strong as possible</w:t>
+      </w:r>
+      <w:r>
+        <w:t xml:space="preserve"> </w:t>
+      </w:r>
+      <w:r>
+        <w:fldChar w:fldCharType="begin"/>
+      </w:r>
+      <w:r>
+        <w:instrText xml:space="preserve"> ADDIN EN.CITE &lt;EndNote&gt;&lt;Cite&gt;&lt;Author&gt;Upadhyay&lt;/Author&gt;&lt;Year&gt;2020&lt;/Year&gt;&lt;RecNum&gt;194&lt;/RecNum&gt;&lt;DisplayText&gt;(Upadhyay, 2020)&lt;/DisplayText&gt;&lt;record&gt;&lt;rec-number&gt;194&lt;/rec-number&gt;&lt;foreign-keys&gt;&lt;key app="EN" db-id="525d9sr0qsvde5evfr0ps52ifpp52v555xtd" timestamp="1633106197"&gt;194&lt;/key&gt;&lt;/foreign-keys&gt;&lt;ref-type name="Journal Article"&gt;17&lt;/ref-type&gt;&lt;contributors&gt;&lt;authors&gt;&lt;author&gt;Isha Upadhyay&lt;/author&gt;&lt;/authors&gt;&lt;/contributors&gt;&lt;titles&gt;&lt;title&gt;Authentication and Authorization: An Easy 2 Step Guide&lt;/title&gt;&lt;/titles&gt;&lt;dates&gt;&lt;year&gt;2020&lt;/year&gt;&lt;/dates&gt;&lt;urls&gt;&lt;related-urls&gt;&lt;url&gt;https://www.jigsawacademy.com/blogs/cyber-security/authentication-and-authorization/&lt;/url&gt;&lt;/related-urls&gt;&lt;/urls&gt;&lt;/record&gt;&lt;/Cite&gt;&lt;/EndNote&gt;</w:instrText>
+      </w:r>
+      <w:r>
+        <w:fldChar w:fldCharType="separate"/>
+      </w:r>
+      <w:r>
+        <w:rPr>
+          <w:noProof/>
+        </w:rPr>
+        <w:t>(Upadhyay, 2020)</w:t>
+      </w:r>
+      <w:r>
+        <w:fldChar w:fldCharType="end"/>
+      </w:r>
+      <w:r>
+        <w:t>.</w:t>
+      </w:r>
+    </w:p>
+    <w:p>
+      <w:pPr>
+        <w:jc w:val="center"/>
+      </w:pPr>
+      <w:r>
+        <w:rPr>
+          <w:noProof/>
+        </w:rPr>
+        <w:drawing>
+          <wp:inline distT="0" distB="0" distL="0" distR="0" wp14:anchorId="09C7C92C" wp14:editId="43251B68">
+            <wp:extent cx="3438525" cy="1799059"/>
+            <wp:effectExtent l="0" t="0" r="0" b="0"/>
+            <wp:docPr id="9" name="Picture 9"/>
+            <wp:cNvGraphicFramePr>
+              <a:graphicFrameLocks xmlns:a="http://schemas.openxmlformats.org/drawingml/2006/main" noChangeAspect="1"/>
+            </wp:cNvGraphicFramePr>
+            <a:graphic xmlns:a="http://schemas.openxmlformats.org/drawingml/2006/main">
+              <a:graphicData uri="http://schemas.openxmlformats.org/drawingml/2006/picture">
+                <pic:pic xmlns:pic="http://schemas.openxmlformats.org/drawingml/2006/picture">
+                  <pic:nvPicPr>
+                    <pic:cNvPr id="0" name="Picture 8"/>
+                    <pic:cNvPicPr>
+                      <a:picLocks noChangeAspect="1" noChangeArrowheads="1"/>
+                    </pic:cNvPicPr>
+                  </pic:nvPicPr>
+                  <pic:blipFill>
+                    <a:blip r:embed="rId13">
+                      <a:extLst>
+                        <a:ext uri="{28A0092B-C50C-407E-A947-70E740481C1C}">
+                          <a14:useLocalDpi xmlns:a14="http://schemas.microsoft.com/office/drawing/2010/main" val="0"/>
+                        </a:ext>
+                      </a:extLst>
+                    </a:blip>
+                    <a:srcRect/>
+                    <a:stretch>
+                      <a:fillRect/>
+                    </a:stretch>
+                  </pic:blipFill>
+                  <pic:spPr bwMode="auto">
+                    <a:xfrm>
+                      <a:off x="0" y="0"/>
+                      <a:ext cx="3449668" cy="1804889"/>
+                    </a:xfrm>
+                    <a:prstGeom prst="rect">
+                      <a:avLst/>
+                    </a:prstGeom>
+                    <a:noFill/>
+                    <a:ln>
+                      <a:noFill/>
+                    </a:ln>
+                  </pic:spPr>
+                </pic:pic>
+              </a:graphicData>
+            </a:graphic>
+          </wp:inline>
+        </w:drawing>
+      </w:r>
+    </w:p>
+    <w:p>
+      <w:pPr>
         <w:pStyle w:val="Heading1"/>
-      </w:pPr>
-      <w:bookmarkStart w:id="8" w:name="_Toc83939998"/>
+        <w:jc w:val="both"/>
+      </w:pPr>
+      <w:bookmarkStart w:id="8" w:name="_Toc84006502"/>
       <w:r>
         <w:lastRenderedPageBreak/>
         <w:t>8. Thou shalt not appropriate other people’s intellectual output.</w:t>
       </w:r>
       <w:bookmarkEnd w:id="8"/>
     </w:p>
-    <w:p/>
-    <w:p/>
     <w:p>
       <w:pPr>
+        <w:jc w:val="both"/>
+      </w:pPr>
+      <w:r>
+        <w:t xml:space="preserve">In simple terms it is considered wrong to claim ownership of work that was done by someone else. Each program or piece of code that is written is the developers own property, unless the project is owned by a company then it becomes the company’s intellectual property. Thus, coping or using it as your own is considered unethical. </w:t>
+      </w:r>
+    </w:p>
+    <w:p>
+      <w:pPr>
+        <w:jc w:val="both"/>
+      </w:pPr>
+      <w:r>
+        <w:t xml:space="preserve">This also applies to any program, creative work, or design. Claiming ownership of work that is not yours in ethically wrong and should not be done. </w:t>
+      </w:r>
+      <w:r>
+        <w:t xml:space="preserve">According to </w:t>
+      </w:r>
+      <w:r>
+        <w:fldChar w:fldCharType="begin"/>
+      </w:r>
+      <w:r>
+        <w:instrText xml:space="preserve"> ADDIN EN.CITE &lt;EndNote&gt;&lt;Cite AuthorYear="1"&gt;&lt;Author&gt;Mustapha&lt;/Author&gt;&lt;Year&gt;2020&lt;/Year&gt;&lt;RecNum&gt;192&lt;/RecNum&gt;&lt;DisplayText&gt;Mustapha (2020)&lt;/DisplayText&gt;&lt;record&gt;&lt;rec-number&gt;192&lt;/rec-number&gt;&lt;foreign-keys&gt;&lt;key app="EN" db-id="525d9sr0qsvde5evfr0ps52ifpp52v555xtd" timestamp="1633103100"&gt;192&lt;/key&gt;&lt;/foreign-keys&gt;&lt;ref-type name="Journal Article"&gt;17&lt;/ref-type&gt;&lt;contributors&gt;&lt;authors&gt;&lt;author&gt;Zak Mustapha&lt;/author&gt;&lt;/authors&gt;&lt;/contributors&gt;&lt;titles&gt;&lt;title&gt;4 Ways To Protect The Intellectual Property Of Your Software&lt;/title&gt;&lt;/titles&gt;&lt;dates&gt;&lt;year&gt;2020&lt;/year&gt;&lt;/dates&gt;&lt;urls&gt;&lt;related-urls&gt;&lt;url&gt;https://www.lifehack.org/517592/4-ways-protect-the-intellectual-property-your-software&lt;/url&gt;&lt;/related-urls&gt;&lt;/urls&gt;&lt;/record&gt;&lt;/Cite&gt;&lt;/EndNote&gt;</w:instrText>
+      </w:r>
+      <w:r>
+        <w:fldChar w:fldCharType="separate"/>
+      </w:r>
+      <w:r>
+        <w:rPr>
+          <w:noProof/>
+        </w:rPr>
+        <w:t>Mustapha (2020)</w:t>
+      </w:r>
+      <w:r>
+        <w:fldChar w:fldCharType="end"/>
+      </w:r>
+      <w:r>
+        <w:t xml:space="preserve"> to protect yourself against the intellectual property of software you can copyright a file, file a patent, make use of source code licenses or have developers sign an intellectual property assignment agreement.</w:t>
+      </w:r>
+    </w:p>
+    <w:p>
+      <w:pPr>
+        <w:jc w:val="center"/>
+      </w:pPr>
+      <w:r>
+        <w:rPr>
+          <w:noProof/>
+        </w:rPr>
+        <w:drawing>
+          <wp:inline distT="0" distB="0" distL="0" distR="0" wp14:anchorId="53A2D426" wp14:editId="345061DC">
+            <wp:extent cx="2772981" cy="2514600"/>
+            <wp:effectExtent l="0" t="0" r="8890" b="0"/>
+            <wp:docPr id="10" name="Picture 10"/>
+            <wp:cNvGraphicFramePr>
+              <a:graphicFrameLocks xmlns:a="http://schemas.openxmlformats.org/drawingml/2006/main" noChangeAspect="1"/>
+            </wp:cNvGraphicFramePr>
+            <a:graphic xmlns:a="http://schemas.openxmlformats.org/drawingml/2006/main">
+              <a:graphicData uri="http://schemas.openxmlformats.org/drawingml/2006/picture">
+                <pic:pic xmlns:pic="http://schemas.openxmlformats.org/drawingml/2006/picture">
+                  <pic:nvPicPr>
+                    <pic:cNvPr id="0" name="Picture 9"/>
+                    <pic:cNvPicPr>
+                      <a:picLocks noChangeAspect="1" noChangeArrowheads="1"/>
+                    </pic:cNvPicPr>
+                  </pic:nvPicPr>
+                  <pic:blipFill>
+                    <a:blip r:embed="rId14">
+                      <a:extLst>
+                        <a:ext uri="{28A0092B-C50C-407E-A947-70E740481C1C}">
+                          <a14:useLocalDpi xmlns:a14="http://schemas.microsoft.com/office/drawing/2010/main" val="0"/>
+                        </a:ext>
+                      </a:extLst>
+                    </a:blip>
+                    <a:srcRect/>
+                    <a:stretch>
+                      <a:fillRect/>
+                    </a:stretch>
+                  </pic:blipFill>
+                  <pic:spPr bwMode="auto">
+                    <a:xfrm>
+                      <a:off x="0" y="0"/>
+                      <a:ext cx="2783961" cy="2524557"/>
+                    </a:xfrm>
+                    <a:prstGeom prst="rect">
+                      <a:avLst/>
+                    </a:prstGeom>
+                    <a:noFill/>
+                    <a:ln>
+                      <a:noFill/>
+                    </a:ln>
+                  </pic:spPr>
+                </pic:pic>
+              </a:graphicData>
+            </a:graphic>
+          </wp:inline>
+        </w:drawing>
+      </w:r>
+    </w:p>
+    <w:p>
+      <w:pPr>
         <w:pStyle w:val="Heading1"/>
-      </w:pPr>
-      <w:bookmarkStart w:id="9" w:name="_Toc83939999"/>
+        <w:jc w:val="both"/>
+      </w:pPr>
+      <w:bookmarkStart w:id="9" w:name="_Toc84006503"/>
       <w:r>
         <w:t>9. Thou shalt think about the social consequences of the program you write.</w:t>
       </w:r>
       <w:bookmarkEnd w:id="9"/>
     </w:p>
-    <w:p/>
-    <w:p/>
     <w:p>
       <w:pPr>
+        <w:jc w:val="both"/>
+      </w:pPr>
+      <w:r>
+        <w:t>In simple terms before you develop a system or software, you need to think about what impact that software will have.</w:t>
+      </w:r>
+      <w:r>
+        <w:t xml:space="preserve"> When you think about the social consequences that software can have, describes a wider perspective of looking at computer technology. Software can reach millions of users, an example of this can be video games, educational software, or animations</w:t>
+      </w:r>
+      <w:r>
+        <w:t xml:space="preserve"> </w:t>
+      </w:r>
+      <w:r>
+        <w:fldChar w:fldCharType="begin"/>
+      </w:r>
+      <w:r>
+        <w:instrText xml:space="preserve"> ADDIN EN.CITE &lt;EndNote&gt;&lt;Cite&gt;&lt;Author&gt;Stoplearn&lt;/Author&gt;&lt;Year&gt;2019&lt;/Year&gt;&lt;RecNum&gt;191&lt;/RecNum&gt;&lt;DisplayText&gt;(Stoplearn, 2019)&lt;/DisplayText&gt;&lt;record&gt;&lt;rec-number&gt;191&lt;/rec-number&gt;&lt;foreign-keys&gt;&lt;key app="EN" db-id="525d9sr0qsvde5evfr0ps52ifpp52v555xtd" timestamp="1633021998"&gt;191&lt;/key&gt;&lt;/foreign-keys&gt;&lt;ref-type name="Journal Article"&gt;17&lt;/ref-type&gt;&lt;contributors&gt;&lt;authors&gt;&lt;author&gt;Stoplearn&lt;/author&gt;&lt;/authors&gt;&lt;/contributors&gt;&lt;titles&gt;&lt;title&gt;Ten Commandments of Computer Ethics&lt;/title&gt;&lt;/titles&gt;&lt;dates&gt;&lt;year&gt;2019&lt;/year&gt;&lt;/dates&gt;&lt;urls&gt;&lt;related-urls&gt;&lt;url&gt;https://www.stoplearn.com/ten-commandments-of-computer-ethics/&lt;/url&gt;&lt;/related-urls&gt;&lt;/urls&gt;&lt;/record&gt;&lt;/Cite&gt;&lt;/EndNote&gt;</w:instrText>
+      </w:r>
+      <w:r>
+        <w:fldChar w:fldCharType="separate"/>
+      </w:r>
+      <w:r>
+        <w:rPr>
+          <w:noProof/>
+        </w:rPr>
+        <w:t>(Stoplearn, 2019)</w:t>
+      </w:r>
+      <w:r>
+        <w:fldChar w:fldCharType="end"/>
+      </w:r>
+      <w:r>
+        <w:t xml:space="preserve">. </w:t>
+      </w:r>
+    </w:p>
+    <w:p>
+      <w:pPr>
+        <w:jc w:val="both"/>
+      </w:pPr>
+      <w:r>
+        <w:t xml:space="preserve">Designing a video game or animation </w:t>
+      </w:r>
+      <w:r>
+        <w:t xml:space="preserve">there must be an understanding on how the targeted audience is. For </w:t>
+      </w:r>
+      <w:r>
+        <w:t>example,</w:t>
+      </w:r>
+      <w:r>
+        <w:t xml:space="preserve"> an educational program for kids should not contain content that </w:t>
+      </w:r>
+      <w:r>
+        <w:t>affects</w:t>
+      </w:r>
+      <w:r>
+        <w:t xml:space="preserve"> them negatively. </w:t>
+      </w:r>
+      <w:r>
+        <w:t xml:space="preserve">In the same light, writing software with malicious intent is ethically wrong. </w:t>
+      </w:r>
+      <w:r>
+        <w:t>This can be protected against by having software firms and software developers considering their influences of their code on society.</w:t>
+      </w:r>
+    </w:p>
+    <w:p>
+      <w:pPr>
+        <w:jc w:val="center"/>
+      </w:pPr>
+      <w:r>
+        <w:rPr>
+          <w:noProof/>
+        </w:rPr>
+        <w:lastRenderedPageBreak/>
+        <w:drawing>
+          <wp:inline distT="0" distB="0" distL="0" distR="0" wp14:anchorId="61C02832" wp14:editId="5EE4A856">
+            <wp:extent cx="1962150" cy="1962150"/>
+            <wp:effectExtent l="0" t="0" r="0" b="0"/>
+            <wp:docPr id="11" name="Picture 11" descr="Text&#10;&#10;Description automatically generated with medium confidence"/>
+            <wp:cNvGraphicFramePr>
+              <a:graphicFrameLocks xmlns:a="http://schemas.openxmlformats.org/drawingml/2006/main" noChangeAspect="1"/>
+            </wp:cNvGraphicFramePr>
+            <a:graphic xmlns:a="http://schemas.openxmlformats.org/drawingml/2006/main">
+              <a:graphicData uri="http://schemas.openxmlformats.org/drawingml/2006/picture">
+                <pic:pic xmlns:pic="http://schemas.openxmlformats.org/drawingml/2006/picture">
+                  <pic:nvPicPr>
+                    <pic:cNvPr id="11" name="Picture 11" descr="Text&#10;&#10;Description automatically generated with medium confidence"/>
+                    <pic:cNvPicPr>
+                      <a:picLocks noChangeAspect="1" noChangeArrowheads="1"/>
+                    </pic:cNvPicPr>
+                  </pic:nvPicPr>
+                  <pic:blipFill>
+                    <a:blip r:embed="rId15">
+                      <a:extLst>
+                        <a:ext uri="{28A0092B-C50C-407E-A947-70E740481C1C}">
+                          <a14:useLocalDpi xmlns:a14="http://schemas.microsoft.com/office/drawing/2010/main" val="0"/>
+                        </a:ext>
+                      </a:extLst>
+                    </a:blip>
+                    <a:srcRect/>
+                    <a:stretch>
+                      <a:fillRect/>
+                    </a:stretch>
+                  </pic:blipFill>
+                  <pic:spPr bwMode="auto">
+                    <a:xfrm>
+                      <a:off x="0" y="0"/>
+                      <a:ext cx="1962150" cy="1962150"/>
+                    </a:xfrm>
+                    <a:prstGeom prst="rect">
+                      <a:avLst/>
+                    </a:prstGeom>
+                    <a:noFill/>
+                    <a:ln>
+                      <a:noFill/>
+                    </a:ln>
+                  </pic:spPr>
+                </pic:pic>
+              </a:graphicData>
+            </a:graphic>
+          </wp:inline>
+        </w:drawing>
+      </w:r>
+    </w:p>
+    <w:p>
+      <w:pPr>
         <w:pStyle w:val="Heading1"/>
-      </w:pPr>
-      <w:bookmarkStart w:id="10" w:name="_Toc83940000"/>
+        <w:jc w:val="both"/>
+      </w:pPr>
+      <w:bookmarkStart w:id="10" w:name="_Toc84006504"/>
       <w:r>
         <w:t>10. Thou shalt use a computer in ways that show consideration and respect</w:t>
       </w:r>
@@ -1863,32 +2831,121 @@
       </w:r>
       <w:bookmarkEnd w:id="10"/>
     </w:p>
-    <w:p/>
-    <w:p/>
+    <w:p>
+      <w:pPr>
+        <w:jc w:val="both"/>
+      </w:pPr>
+      <w:r>
+        <w:t>In simple terms when using computers for communication you need to be courteous and respectful to other users.</w:t>
+      </w:r>
+      <w:r>
+        <w:t xml:space="preserve"> The same communication etiquette in real life applies to communication that we use over the computer.</w:t>
+      </w:r>
+      <w:r>
+        <w:t xml:space="preserve"> When talking to each other over the internet, we need to treat each other with respect.</w:t>
+      </w:r>
+    </w:p>
+    <w:p>
+      <w:pPr>
+        <w:jc w:val="both"/>
+      </w:pPr>
+      <w:r>
+        <w:t>As a user, you should use abusive language, pass irresponsible remarks, not intrude other</w:t>
+      </w:r>
+      <w:r>
+        <w:t>, invade their privacy, or make false statements. You should be courteous when communicating over the internet and respect others’ resources and time and be considerate with new computer users, such as your parents.</w:t>
+      </w:r>
+      <w:r>
+        <w:t xml:space="preserve"> An improvement to this is to not interact with other users that does not follow the same moral values as you.</w:t>
+      </w:r>
+    </w:p>
+    <w:p>
+      <w:pPr>
+        <w:jc w:val="center"/>
+      </w:pPr>
+      <w:r>
+        <w:rPr>
+          <w:noProof/>
+        </w:rPr>
+        <w:drawing>
+          <wp:inline distT="0" distB="0" distL="0" distR="0" wp14:anchorId="22F22F77" wp14:editId="3A9E178C">
+            <wp:extent cx="2762222" cy="1869214"/>
+            <wp:effectExtent l="0" t="0" r="635" b="0"/>
+            <wp:docPr id="12" name="Picture 12"/>
+            <wp:cNvGraphicFramePr>
+              <a:graphicFrameLocks xmlns:a="http://schemas.openxmlformats.org/drawingml/2006/main" noChangeAspect="1"/>
+            </wp:cNvGraphicFramePr>
+            <a:graphic xmlns:a="http://schemas.openxmlformats.org/drawingml/2006/main">
+              <a:graphicData uri="http://schemas.openxmlformats.org/drawingml/2006/picture">
+                <pic:pic xmlns:pic="http://schemas.openxmlformats.org/drawingml/2006/picture">
+                  <pic:nvPicPr>
+                    <pic:cNvPr id="0" name="Picture 11"/>
+                    <pic:cNvPicPr>
+                      <a:picLocks noChangeAspect="1" noChangeArrowheads="1"/>
+                    </pic:cNvPicPr>
+                  </pic:nvPicPr>
+                  <pic:blipFill>
+                    <a:blip r:embed="rId16">
+                      <a:extLst>
+                        <a:ext uri="{28A0092B-C50C-407E-A947-70E740481C1C}">
+                          <a14:useLocalDpi xmlns:a14="http://schemas.microsoft.com/office/drawing/2010/main" val="0"/>
+                        </a:ext>
+                      </a:extLst>
+                    </a:blip>
+                    <a:srcRect/>
+                    <a:stretch>
+                      <a:fillRect/>
+                    </a:stretch>
+                  </pic:blipFill>
+                  <pic:spPr bwMode="auto">
+                    <a:xfrm>
+                      <a:off x="0" y="0"/>
+                      <a:ext cx="2781264" cy="1882100"/>
+                    </a:xfrm>
+                    <a:prstGeom prst="rect">
+                      <a:avLst/>
+                    </a:prstGeom>
+                    <a:noFill/>
+                    <a:ln>
+                      <a:noFill/>
+                    </a:ln>
+                  </pic:spPr>
+                </pic:pic>
+              </a:graphicData>
+            </a:graphic>
+          </wp:inline>
+        </w:drawing>
+      </w:r>
+    </w:p>
     <w:p>
       <w:pPr>
         <w:pStyle w:val="Heading1"/>
         <w:jc w:val="both"/>
       </w:pPr>
-      <w:bookmarkStart w:id="11" w:name="_Toc83940001"/>
+      <w:bookmarkStart w:id="11" w:name="_Toc84006505"/>
       <w:r>
         <w:t>Conclusion</w:t>
       </w:r>
       <w:bookmarkEnd w:id="11"/>
     </w:p>
     <w:p>
-      <w:pPr>
-        <w:jc w:val="both"/>
-      </w:pPr>
-      <w:r>
-        <w:t>In this assignment we were asked to identify a severe security threat to any aspect of NWU’s IT infrastructure. I decided to focus on theft of data files and compiled a security plan, business continuity plan and a risk analysis.</w:t>
+      <w:r>
+        <w:t xml:space="preserve">Each commandment was explained in simple terms as well as giving some examples of each. The commandments </w:t>
+      </w:r>
+      <w:proofErr w:type="gramStart"/>
+      <w:r>
+        <w:t>was</w:t>
+      </w:r>
+      <w:proofErr w:type="gramEnd"/>
+      <w:r>
+        <w:t xml:space="preserve"> also viewed in an ethical way.</w:t>
       </w:r>
     </w:p>
     <w:p>
       <w:pPr>
         <w:pStyle w:val="Heading1"/>
       </w:pPr>
-      <w:bookmarkStart w:id="12" w:name="_Toc83940002"/>
+      <w:bookmarkStart w:id="12" w:name="_Toc84006506"/>
       <w:r>
         <w:t>References</w:t>
       </w:r>
@@ -1897,6 +2954,7 @@
     <w:p>
       <w:pPr>
         <w:pStyle w:val="EndNoteBibliography"/>
+        <w:spacing w:after="0"/>
         <w:ind w:left="720" w:hanging="720"/>
       </w:pPr>
       <w:r>
@@ -1909,14 +2967,140 @@
         <w:fldChar w:fldCharType="separate"/>
       </w:r>
       <w:r>
+        <w:t xml:space="preserve">Mustapha, Z. (2020). 4 Ways To Protect The Intellectual Property Of Your Software. </w:t>
+      </w:r>
+      <w:hyperlink r:id="rId17" w:history="1">
+        <w:r>
+          <w:rPr>
+            <w:rStyle w:val="Hyperlink"/>
+          </w:rPr>
+          <w:t>https://www.lifehack.org/517592/4-ways-protect-the-intellectual-property-your-software</w:t>
+        </w:r>
+      </w:hyperlink>
+      <w:r>
+        <w:t xml:space="preserve"> </w:t>
+      </w:r>
+    </w:p>
+    <w:p>
+      <w:pPr>
+        <w:pStyle w:val="EndNoteBibliography"/>
+        <w:spacing w:after="0"/>
+        <w:ind w:left="720" w:hanging="720"/>
+      </w:pPr>
+      <w:r>
+        <w:t xml:space="preserve">Rowenna, A. (2020). The Ten Commandments of Computer Ethics. </w:t>
+      </w:r>
+      <w:hyperlink r:id="rId18" w:history="1">
+        <w:r>
+          <w:rPr>
+            <w:rStyle w:val="Hyperlink"/>
+          </w:rPr>
+          <w:t>https://remultabentekwatro.wordpress.com/28-2/</w:t>
+        </w:r>
+      </w:hyperlink>
+      <w:r>
+        <w:t xml:space="preserve"> </w:t>
+      </w:r>
+    </w:p>
+    <w:p>
+      <w:pPr>
+        <w:pStyle w:val="EndNoteBibliography"/>
+        <w:spacing w:after="0"/>
+        <w:ind w:left="720" w:hanging="720"/>
+      </w:pPr>
+      <w:r>
+        <w:t xml:space="preserve">Stoplearn. (2019). Ten Commandments of Computer Ethics. </w:t>
+      </w:r>
+      <w:hyperlink r:id="rId19" w:history="1">
+        <w:r>
+          <w:rPr>
+            <w:rStyle w:val="Hyperlink"/>
+          </w:rPr>
+          <w:t>https://www.stoplearn.com/ten-commandments-of-computer-ethics/</w:t>
+        </w:r>
+      </w:hyperlink>
+      <w:r>
+        <w:t xml:space="preserve"> </w:t>
+      </w:r>
+    </w:p>
+    <w:p>
+      <w:pPr>
+        <w:pStyle w:val="EndNoteBibliography"/>
+        <w:spacing w:after="0"/>
+        <w:ind w:left="720" w:hanging="720"/>
+      </w:pPr>
+      <w:r>
+        <w:lastRenderedPageBreak/>
+        <w:t xml:space="preserve">Technology. (2014). 10 commandments of computer ethics with example. </w:t>
+      </w:r>
+      <w:hyperlink r:id="rId20" w:history="1">
+        <w:r>
+          <w:rPr>
+            <w:rStyle w:val="Hyperlink"/>
+          </w:rPr>
+          <w:t>https://www.slideshare.net/mhia261/10-commandments-of-computer-ethics-with-example</w:t>
+        </w:r>
+      </w:hyperlink>
+      <w:r>
+        <w:t xml:space="preserve"> </w:t>
+      </w:r>
+    </w:p>
+    <w:p>
+      <w:pPr>
+        <w:pStyle w:val="EndNoteBibliography"/>
+        <w:spacing w:after="0"/>
+        <w:ind w:left="720" w:hanging="720"/>
+      </w:pPr>
+      <w:r>
         <w:t xml:space="preserve">Techspirited. (2020). Ten Commandments of Computer Ethics You Should Follow Without Fail. </w:t>
       </w:r>
-      <w:hyperlink r:id="rId7" w:history="1">
+      <w:hyperlink r:id="rId21" w:history="1">
         <w:r>
           <w:rPr>
             <w:rStyle w:val="Hyperlink"/>
           </w:rPr>
           <w:t>https://techspirited.com/ten-commandments-of-computer-ethics</w:t>
+        </w:r>
+      </w:hyperlink>
+      <w:r>
+        <w:t xml:space="preserve"> </w:t>
+      </w:r>
+    </w:p>
+    <w:p>
+      <w:pPr>
+        <w:pStyle w:val="EndNoteBibliography"/>
+        <w:spacing w:after="0"/>
+        <w:ind w:left="720" w:hanging="720"/>
+      </w:pPr>
+      <w:r>
+        <w:t xml:space="preserve">Upadhyay, I. (2020). Authentication and Authorization: An Easy 2 Step Guide. </w:t>
+      </w:r>
+      <w:hyperlink r:id="rId22" w:history="1">
+        <w:r>
+          <w:rPr>
+            <w:rStyle w:val="Hyperlink"/>
+          </w:rPr>
+          <w:t>https://www.jigsawacademy.com/blogs/cyber-security/authentication-and-authorization/</w:t>
+        </w:r>
+      </w:hyperlink>
+      <w:r>
+        <w:t xml:space="preserve"> </w:t>
+      </w:r>
+    </w:p>
+    <w:p>
+      <w:pPr>
+        <w:pStyle w:val="EndNoteBibliography"/>
+        <w:ind w:left="720" w:hanging="720"/>
+      </w:pPr>
+      <w:r>
+        <w:t xml:space="preserve">Wang, G. (2014). Thou shalt not use a computer to bear false witness. </w:t>
+      </w:r>
+      <w:hyperlink r:id="rId23" w:history="1">
+        <w:r>
+          <w:rPr>
+            <w:rStyle w:val="Hyperlink"/>
+          </w:rPr>
+          <w:t>https://prezi.com/7fuoghmiyd8t/thou-shalt-not-use-a-computer-to-bear-false-witness/</w:t>
         </w:r>
       </w:hyperlink>
       <w:r>
@@ -4424,7 +5608,7 @@
   <w:style w:type="paragraph" w:default="1" w:styleId="Normal">
     <w:name w:val="Normal"/>
     <w:qFormat/>
-    <w:rsid w:val="00576747"/>
+    <w:rsid w:val="00DC0443"/>
   </w:style>
   <w:style w:type="paragraph" w:styleId="Heading1">
     <w:name w:val="heading 1"/>

</xml_diff>